<commit_message>
Corrections in description thanks to Gregory Kyriazis
</commit_message>
<xml_diff>
--- a/MATLAB tutorial/Description_of_the_input_data.docx
+++ b/MATLAB tutorial/Description_of_the_input_data.docx
@@ -1,6 +1,6 @@
 
 <file path=word/document.xml><?xml version="1.0" encoding="utf-8"?>
-<w:document xmlns:wpc="http://schemas.microsoft.com/office/word/2010/wordprocessingCanvas" xmlns:mo="http://schemas.microsoft.com/office/mac/office/2008/main" xmlns:mc="http://schemas.openxmlformats.org/markup-compatibility/2006" xmlns:mv="urn:schemas-microsoft-com:mac:vml" xmlns:o="urn:schemas-microsoft-com:office:office" xmlns:r="http://schemas.openxmlformats.org/officeDocument/2006/relationships" xmlns:m="http://schemas.openxmlformats.org/officeDocument/2006/math" xmlns:v="urn:schemas-microsoft-com:vml" xmlns:wp14="http://schemas.microsoft.com/office/word/2010/wordprocessingDrawing" xmlns:wp="http://schemas.openxmlformats.org/drawingml/2006/wordprocessingDrawing" xmlns:w10="urn:schemas-microsoft-com:office:word" xmlns:w="http://schemas.openxmlformats.org/wordprocessingml/2006/main" xmlns:w14="http://schemas.microsoft.com/office/word/2010/wordml" xmlns:w15="http://schemas.microsoft.com/office/word/2012/wordml" xmlns:wpg="http://schemas.microsoft.com/office/word/2010/wordprocessingGroup" xmlns:wpi="http://schemas.microsoft.com/office/word/2010/wordprocessingInk" xmlns:wne="http://schemas.microsoft.com/office/word/2006/wordml" xmlns:wps="http://schemas.microsoft.com/office/word/2010/wordprocessingShape" mc:Ignorable="w14 w15 wp14">
+<w:document xmlns:wpc="http://schemas.microsoft.com/office/word/2010/wordprocessingCanvas" xmlns:cx="http://schemas.microsoft.com/office/drawing/2014/chartex" xmlns:cx1="http://schemas.microsoft.com/office/drawing/2015/9/8/chartex" xmlns:cx2="http://schemas.microsoft.com/office/drawing/2015/10/21/chartex" xmlns:cx3="http://schemas.microsoft.com/office/drawing/2016/5/9/chartex" xmlns:cx4="http://schemas.microsoft.com/office/drawing/2016/5/10/chartex" xmlns:cx5="http://schemas.microsoft.com/office/drawing/2016/5/11/chartex" xmlns:cx6="http://schemas.microsoft.com/office/drawing/2016/5/12/chartex" xmlns:cx7="http://schemas.microsoft.com/office/drawing/2016/5/13/chartex" xmlns:cx8="http://schemas.microsoft.com/office/drawing/2016/5/14/chartex" xmlns:mc="http://schemas.openxmlformats.org/markup-compatibility/2006" xmlns:aink="http://schemas.microsoft.com/office/drawing/2016/ink" xmlns:am3d="http://schemas.microsoft.com/office/drawing/2017/model3d" xmlns:o="urn:schemas-microsoft-com:office:office" xmlns:r="http://schemas.openxmlformats.org/officeDocument/2006/relationships" xmlns:m="http://schemas.openxmlformats.org/officeDocument/2006/math" xmlns:v="urn:schemas-microsoft-com:vml" xmlns:wp14="http://schemas.microsoft.com/office/word/2010/wordprocessingDrawing" xmlns:wp="http://schemas.openxmlformats.org/drawingml/2006/wordprocessingDrawing" xmlns:w10="urn:schemas-microsoft-com:office:word" xmlns:w="http://schemas.openxmlformats.org/wordprocessingml/2006/main" xmlns:w14="http://schemas.microsoft.com/office/word/2010/wordml" xmlns:w15="http://schemas.microsoft.com/office/word/2012/wordml" xmlns:w16cid="http://schemas.microsoft.com/office/word/2016/wordml/cid" xmlns:w16se="http://schemas.microsoft.com/office/word/2015/wordml/symex" xmlns:wpg="http://schemas.microsoft.com/office/word/2010/wordprocessingGroup" xmlns:wpi="http://schemas.microsoft.com/office/word/2010/wordprocessingInk" xmlns:wne="http://schemas.microsoft.com/office/word/2006/wordml" xmlns:wps="http://schemas.microsoft.com/office/word/2010/wordprocessingShape" mc:Ignorable="w14 w15 w16se w16cid wp14">
   <w:body>
     <w:p>
       <w:pPr>
@@ -93,14 +93,32 @@
           <w:szCs w:val="16"/>
           <w:lang w:val="en-US"/>
         </w:rPr>
-        <w:t>or example see file example_data_grid.xlsx</w:t>
-      </w:r>
+        <w:t xml:space="preserve">or </w:t>
+      </w:r>
+      <w:proofErr w:type="gramStart"/>
       <w:r>
         <w:rPr>
           <w:sz w:val="16"/>
           <w:szCs w:val="16"/>
           <w:lang w:val="en-US"/>
         </w:rPr>
+        <w:t>example</w:t>
+      </w:r>
+      <w:proofErr w:type="gramEnd"/>
+      <w:r>
+        <w:rPr>
+          <w:sz w:val="16"/>
+          <w:szCs w:val="16"/>
+          <w:lang w:val="en-US"/>
+        </w:rPr>
+        <w:t xml:space="preserve"> see file example_data_grid.xlsx</w:t>
+      </w:r>
+      <w:r>
+        <w:rPr>
+          <w:sz w:val="16"/>
+          <w:szCs w:val="16"/>
+          <w:lang w:val="en-US"/>
+        </w:rPr>
         <w:t>)</w:t>
       </w:r>
     </w:p>
@@ -142,7 +160,19 @@
         <w:rPr>
           <w:lang w:val="en-US"/>
         </w:rPr>
-        <w:t xml:space="preserve"> (relationship nods and edges of the given grid)</w:t>
+        <w:t xml:space="preserve"> (relationship nod</w:t>
+      </w:r>
+      <w:r>
+        <w:rPr>
+          <w:lang w:val="en-US"/>
+        </w:rPr>
+        <w:t>e</w:t>
+      </w:r>
+      <w:r>
+        <w:rPr>
+          <w:lang w:val="en-US"/>
+        </w:rPr>
+        <w:t>s and edges of the given grid)</w:t>
       </w:r>
     </w:p>
     <w:p>
@@ -156,6 +186,7 @@
           <w:lang w:val="en-US"/>
         </w:rPr>
       </w:pPr>
+      <w:proofErr w:type="gramStart"/>
       <w:r>
         <w:rPr>
           <w:lang w:val="en-US"/>
@@ -166,13 +197,20 @@
         <w:rPr>
           <w:lang w:val="en-US"/>
         </w:rPr>
-        <w:t xml:space="preserve">  A and B</w:t>
-      </w:r>
-      <w:r>
-        <w:rPr>
-          <w:lang w:val="en-US"/>
-        </w:rPr>
-        <w:t xml:space="preserve"> represents the </w:t>
+        <w:t xml:space="preserve">  A</w:t>
+      </w:r>
+      <w:proofErr w:type="gramEnd"/>
+      <w:r>
+        <w:rPr>
+          <w:lang w:val="en-US"/>
+        </w:rPr>
+        <w:t xml:space="preserve"> and B</w:t>
+      </w:r>
+      <w:r>
+        <w:rPr>
+          <w:lang w:val="en-US"/>
+        </w:rPr>
+        <w:t xml:space="preserve"> represent the </w:t>
       </w:r>
       <w:r>
         <w:rPr>
@@ -190,595 +228,999 @@
         <w:rPr>
           <w:lang w:val="en-US"/>
         </w:rPr>
-        <w:t xml:space="preserve"> that, i.e. a edge exits between the nod</w:t>
+        <w:t xml:space="preserve"> that, i.e. a</w:t>
+      </w:r>
+      <w:r>
+        <w:rPr>
+          <w:lang w:val="en-US"/>
+        </w:rPr>
+        <w:t>n</w:t>
+      </w:r>
+      <w:r>
+        <w:rPr>
+          <w:lang w:val="en-US"/>
+        </w:rPr>
+        <w:t xml:space="preserve"> edge exi</w:t>
+      </w:r>
+      <w:r>
+        <w:rPr>
+          <w:lang w:val="en-US"/>
+        </w:rPr>
+        <w:t>s</w:t>
+      </w:r>
+      <w:r>
+        <w:rPr>
+          <w:lang w:val="en-US"/>
+        </w:rPr>
+        <w:t>ts between the nod</w:t>
       </w:r>
       <w:r>
         <w:rPr>
           <w:lang w:val="en-US"/>
         </w:rPr>
         <w:t>e</w:t>
+      </w:r>
+      <w:r>
+        <w:rPr>
+          <w:lang w:val="en-US"/>
+        </w:rPr>
+        <w:t xml:space="preserve">s in column A and column B per one row (edge one A1 to B1, edge </w:t>
+      </w:r>
+      <w:r>
+        <w:rPr>
+          <w:lang w:val="en-US"/>
+        </w:rPr>
+        <w:t xml:space="preserve">from </w:t>
+      </w:r>
+      <w:r>
+        <w:rPr>
+          <w:lang w:val="en-US"/>
+        </w:rPr>
+        <w:t>two A2 to B2 and so on ...)</w:t>
+      </w:r>
+    </w:p>
+    <w:p>
+      <w:pPr>
+        <w:pStyle w:val="Listenabsatz"/>
+        <w:numPr>
+          <w:ilvl w:val="1"/>
+          <w:numId w:val="1"/>
+        </w:numPr>
+        <w:rPr>
+          <w:lang w:val="en-US"/>
+        </w:rPr>
+      </w:pPr>
+      <w:r>
+        <w:rPr>
+          <w:lang w:val="en-US"/>
+        </w:rPr>
+        <w:t xml:space="preserve">columns C and D represent the real parts and imaginary parts of complex numbers </w:t>
+      </w:r>
+      <w:r>
+        <w:rPr>
+          <w:lang w:val="en-US"/>
+        </w:rPr>
+        <w:t xml:space="preserve">(line impedances) </w:t>
+      </w:r>
+      <w:r>
+        <w:rPr>
+          <w:lang w:val="en-US"/>
+        </w:rPr>
+        <w:t xml:space="preserve">that </w:t>
+      </w:r>
+      <w:r>
+        <w:rPr>
+          <w:lang w:val="en-US"/>
+        </w:rPr>
+        <w:t>are</w:t>
+      </w:r>
+      <w:r>
+        <w:rPr>
+          <w:lang w:val="en-US"/>
+        </w:rPr>
+        <w:t xml:space="preserve"> associated </w:t>
+      </w:r>
+      <w:r>
+        <w:rPr>
+          <w:lang w:val="en-US"/>
+        </w:rPr>
+        <w:t>with</w:t>
+      </w:r>
+      <w:r>
+        <w:rPr>
+          <w:lang w:val="en-US"/>
+        </w:rPr>
+        <w:t xml:space="preserve"> row j with j = </w:t>
+      </w:r>
+      <w:proofErr w:type="gramStart"/>
+      <w:r>
+        <w:rPr>
+          <w:lang w:val="en-US"/>
+        </w:rPr>
+        <w:t>1,...</w:t>
+      </w:r>
+      <w:proofErr w:type="gramEnd"/>
+      <w:r>
+        <w:rPr>
+          <w:lang w:val="en-US"/>
+        </w:rPr>
+        <w:t>,N (</w:t>
+      </w:r>
+      <w:proofErr w:type="spellStart"/>
+      <w:r>
+        <w:rPr>
+          <w:lang w:val="en-US"/>
+        </w:rPr>
+        <w:t>z</w:t>
+      </w:r>
+      <w:r>
+        <w:rPr>
+          <w:vertAlign w:val="subscript"/>
+          <w:lang w:val="en-US"/>
+        </w:rPr>
+        <w:t>j</w:t>
+      </w:r>
+      <w:proofErr w:type="spellEnd"/>
+      <w:r>
+        <w:rPr>
+          <w:lang w:val="en-US"/>
+        </w:rPr>
+        <w:t xml:space="preserve"> = </w:t>
+      </w:r>
+      <w:proofErr w:type="spellStart"/>
+      <w:r>
+        <w:rPr>
+          <w:lang w:val="en-US"/>
+        </w:rPr>
+        <w:t>C</w:t>
+      </w:r>
+      <w:r>
+        <w:rPr>
+          <w:vertAlign w:val="subscript"/>
+          <w:lang w:val="en-US"/>
+        </w:rPr>
+        <w:t>j</w:t>
+      </w:r>
+      <w:proofErr w:type="spellEnd"/>
+      <w:r>
+        <w:rPr>
+          <w:lang w:val="en-US"/>
+        </w:rPr>
+        <w:t xml:space="preserve"> + </w:t>
+      </w:r>
+      <w:proofErr w:type="spellStart"/>
+      <w:r>
+        <w:rPr>
+          <w:i/>
+          <w:iCs/>
+          <w:lang w:val="en-US"/>
+        </w:rPr>
+        <w:t>i</w:t>
+      </w:r>
+      <w:r>
+        <w:rPr>
+          <w:lang w:val="en-US"/>
+        </w:rPr>
+        <w:t>D</w:t>
+      </w:r>
+      <w:r>
+        <w:rPr>
+          <w:vertAlign w:val="subscript"/>
+          <w:lang w:val="en-US"/>
+        </w:rPr>
+        <w:t>j</w:t>
+      </w:r>
+      <w:proofErr w:type="spellEnd"/>
+      <w:r>
+        <w:rPr>
+          <w:lang w:val="en-US"/>
+        </w:rPr>
+        <w:t>)</w:t>
+      </w:r>
+    </w:p>
+    <w:p>
+      <w:pPr>
+        <w:pStyle w:val="Listenabsatz"/>
+        <w:numPr>
+          <w:ilvl w:val="1"/>
+          <w:numId w:val="1"/>
+        </w:numPr>
+        <w:rPr>
+          <w:lang w:val="en-US"/>
+        </w:rPr>
+      </w:pPr>
+      <w:r>
+        <w:rPr>
+          <w:lang w:val="en-US"/>
+        </w:rPr>
+        <w:t xml:space="preserve">columns E and F represent the real parts and imaginary parts of complex numbers that </w:t>
+      </w:r>
+      <w:r>
+        <w:rPr>
+          <w:lang w:val="en-US"/>
+        </w:rPr>
+        <w:t>are</w:t>
+      </w:r>
+      <w:r>
+        <w:rPr>
+          <w:lang w:val="en-US"/>
+        </w:rPr>
+        <w:t xml:space="preserve"> associated to row j, if a transform</w:t>
+      </w:r>
+      <w:r>
+        <w:rPr>
+          <w:lang w:val="en-US"/>
+        </w:rPr>
+        <w:t>e</w:t>
+      </w:r>
+      <w:r>
+        <w:rPr>
+          <w:lang w:val="en-US"/>
+        </w:rPr>
+        <w:t>r on the edge (i.e. row) is available</w:t>
+      </w:r>
+    </w:p>
+    <w:p>
+      <w:pPr>
+        <w:pStyle w:val="Listenabsatz"/>
+        <w:numPr>
+          <w:ilvl w:val="0"/>
+          <w:numId w:val="1"/>
+        </w:numPr>
+        <w:rPr>
+          <w:lang w:val="en-US"/>
+        </w:rPr>
+      </w:pPr>
+      <w:r>
+        <w:rPr>
+          <w:lang w:val="en-US"/>
+        </w:rPr>
+        <w:t>Active p</w:t>
+      </w:r>
+      <w:r>
+        <w:rPr>
+          <w:lang w:val="en-US"/>
+        </w:rPr>
+        <w:t>ower (</w:t>
+      </w:r>
+      <w:proofErr w:type="spellStart"/>
+      <w:r>
+        <w:rPr>
+          <w:lang w:val="en-US"/>
+        </w:rPr>
+        <w:t>P</w:t>
+      </w:r>
+      <w:r>
+        <w:rPr>
+          <w:lang w:val="en-US"/>
+        </w:rPr>
+        <w:t>k</w:t>
+      </w:r>
+      <w:proofErr w:type="spellEnd"/>
+      <w:r>
+        <w:rPr>
+          <w:lang w:val="en-US"/>
+        </w:rPr>
+        <w:t>)</w:t>
+      </w:r>
+      <w:r>
+        <w:rPr>
+          <w:lang w:val="en-US"/>
+        </w:rPr>
+        <w:t xml:space="preserve"> on nod</w:t>
+      </w:r>
+      <w:r>
+        <w:rPr>
+          <w:lang w:val="en-US"/>
+        </w:rPr>
+        <w:t>e</w:t>
+      </w:r>
+      <w:r>
+        <w:rPr>
+          <w:lang w:val="en-US"/>
+        </w:rPr>
+        <w:t>s</w:t>
+      </w:r>
+    </w:p>
+    <w:p>
+      <w:pPr>
+        <w:pStyle w:val="Listenabsatz"/>
+        <w:numPr>
+          <w:ilvl w:val="1"/>
+          <w:numId w:val="1"/>
+        </w:numPr>
+        <w:rPr>
+          <w:lang w:val="en-US"/>
+        </w:rPr>
+      </w:pPr>
+      <w:r>
+        <w:rPr>
+          <w:lang w:val="en-US"/>
+        </w:rPr>
+        <w:t>Represents the measurements of the active power on M time stamps on N nod</w:t>
+      </w:r>
+      <w:r>
+        <w:rPr>
+          <w:lang w:val="en-US"/>
+        </w:rPr>
+        <w:t>e</w:t>
+      </w:r>
+      <w:r>
+        <w:rPr>
+          <w:lang w:val="en-US"/>
+        </w:rPr>
+        <w:t>s (i.e. the</w:t>
+      </w:r>
+      <w:r>
+        <w:rPr>
+          <w:lang w:val="en-US"/>
+        </w:rPr>
+        <w:t xml:space="preserve"> matri</w:t>
+      </w:r>
+      <w:r>
+        <w:rPr>
+          <w:lang w:val="en-US"/>
+        </w:rPr>
+        <w:t>x of active power has the dimension N x M)</w:t>
+      </w:r>
+      <w:r>
+        <w:rPr>
+          <w:lang w:val="en-US"/>
+        </w:rPr>
+        <w:t>; column A represents the numbers of the nodes</w:t>
+      </w:r>
+    </w:p>
+    <w:p>
+      <w:pPr>
+        <w:pStyle w:val="Listenabsatz"/>
+        <w:numPr>
+          <w:ilvl w:val="0"/>
+          <w:numId w:val="1"/>
+        </w:numPr>
+        <w:rPr>
+          <w:lang w:val="en-US"/>
+        </w:rPr>
+      </w:pPr>
+      <w:r>
+        <w:rPr>
+          <w:lang w:val="en-US"/>
+        </w:rPr>
+        <w:t>Rea</w:t>
+      </w:r>
+      <w:r>
+        <w:rPr>
+          <w:lang w:val="en-US"/>
+        </w:rPr>
+        <w:t>ctive</w:t>
+      </w:r>
+      <w:r>
+        <w:rPr>
+          <w:lang w:val="en-US"/>
+        </w:rPr>
+        <w:t xml:space="preserve"> p</w:t>
+      </w:r>
+      <w:r>
+        <w:rPr>
+          <w:lang w:val="en-US"/>
+        </w:rPr>
+        <w:t>ower (</w:t>
+      </w:r>
+      <w:proofErr w:type="spellStart"/>
+      <w:r>
+        <w:rPr>
+          <w:lang w:val="en-US"/>
+        </w:rPr>
+        <w:t>Q</w:t>
+      </w:r>
+      <w:r>
+        <w:rPr>
+          <w:lang w:val="en-US"/>
+        </w:rPr>
+        <w:t>k</w:t>
+      </w:r>
+      <w:proofErr w:type="spellEnd"/>
+      <w:r>
+        <w:rPr>
+          <w:lang w:val="en-US"/>
+        </w:rPr>
+        <w:t>)</w:t>
+      </w:r>
+      <w:r>
+        <w:rPr>
+          <w:lang w:val="en-US"/>
+        </w:rPr>
+        <w:t xml:space="preserve"> on nod</w:t>
+      </w:r>
+      <w:r>
+        <w:rPr>
+          <w:lang w:val="en-US"/>
+        </w:rPr>
+        <w:t>e</w:t>
+      </w:r>
+      <w:r>
+        <w:rPr>
+          <w:lang w:val="en-US"/>
+        </w:rPr>
+        <w:t>s</w:t>
+      </w:r>
+    </w:p>
+    <w:p>
+      <w:pPr>
+        <w:pStyle w:val="Listenabsatz"/>
+        <w:numPr>
+          <w:ilvl w:val="1"/>
+          <w:numId w:val="1"/>
+        </w:numPr>
+        <w:rPr>
+          <w:lang w:val="en-US"/>
+        </w:rPr>
+      </w:pPr>
+      <w:r>
+        <w:rPr>
+          <w:lang w:val="en-US"/>
+        </w:rPr>
+        <w:t xml:space="preserve">Represents the measurements of the </w:t>
+      </w:r>
+      <w:r>
+        <w:rPr>
+          <w:lang w:val="en-US"/>
+        </w:rPr>
+        <w:t xml:space="preserve">reactive </w:t>
+      </w:r>
+      <w:r>
+        <w:rPr>
+          <w:lang w:val="en-US"/>
+        </w:rPr>
+        <w:t>power on M time stamps on N nod</w:t>
+      </w:r>
+      <w:r>
+        <w:rPr>
+          <w:lang w:val="en-US"/>
+        </w:rPr>
+        <w:t>e</w:t>
+      </w:r>
+      <w:r>
+        <w:rPr>
+          <w:lang w:val="en-US"/>
+        </w:rPr>
+        <w:t xml:space="preserve">s (i.e. the matrix of </w:t>
+      </w:r>
+      <w:r>
+        <w:rPr>
+          <w:lang w:val="en-US"/>
+        </w:rPr>
+        <w:t>re</w:t>
+      </w:r>
+      <w:r>
+        <w:rPr>
+          <w:lang w:val="en-US"/>
+        </w:rPr>
+        <w:t>active power has the dimension N x M</w:t>
+      </w:r>
+      <w:proofErr w:type="gramStart"/>
+      <w:r>
+        <w:rPr>
+          <w:lang w:val="en-US"/>
+        </w:rPr>
+        <w:t>)</w:t>
+      </w:r>
+      <w:r>
+        <w:rPr>
+          <w:lang w:val="en-US"/>
+        </w:rPr>
+        <w:t xml:space="preserve"> </w:t>
+      </w:r>
+      <w:r>
+        <w:rPr>
+          <w:lang w:val="en-US"/>
+        </w:rPr>
+        <w:t>)</w:t>
+      </w:r>
+      <w:proofErr w:type="gramEnd"/>
+      <w:r>
+        <w:rPr>
+          <w:lang w:val="en-US"/>
+        </w:rPr>
+        <w:t>; column A represents the numbers of the nodes</w:t>
+      </w:r>
+    </w:p>
+    <w:p>
+      <w:pPr>
+        <w:pStyle w:val="Listenabsatz"/>
+        <w:numPr>
+          <w:ilvl w:val="0"/>
+          <w:numId w:val="1"/>
+        </w:numPr>
+        <w:rPr>
+          <w:lang w:val="en-US"/>
+        </w:rPr>
+      </w:pPr>
+      <w:r>
+        <w:rPr>
+          <w:lang w:val="en-US"/>
+        </w:rPr>
+        <w:t>Voltage measurements</w:t>
+      </w:r>
+      <w:r>
+        <w:rPr>
+          <w:lang w:val="en-US"/>
+        </w:rPr>
+        <w:t xml:space="preserve"> (</w:t>
+      </w:r>
+      <w:proofErr w:type="spellStart"/>
+      <w:r>
+        <w:rPr>
+          <w:lang w:val="en-US"/>
+        </w:rPr>
+        <w:t>Vk</w:t>
+      </w:r>
+      <w:proofErr w:type="spellEnd"/>
+      <w:r>
+        <w:rPr>
+          <w:lang w:val="en-US"/>
+        </w:rPr>
+        <w:t>)</w:t>
+      </w:r>
+    </w:p>
+    <w:p>
+      <w:pPr>
+        <w:pStyle w:val="Listenabsatz"/>
+        <w:numPr>
+          <w:ilvl w:val="1"/>
+          <w:numId w:val="1"/>
+        </w:numPr>
+        <w:rPr>
+          <w:lang w:val="en-US"/>
+        </w:rPr>
+      </w:pPr>
+      <w:r>
+        <w:rPr>
+          <w:lang w:val="en-US"/>
+        </w:rPr>
+        <w:t xml:space="preserve">Voltage </w:t>
+      </w:r>
+      <w:proofErr w:type="spellStart"/>
+      <w:r>
+        <w:rPr>
+          <w:lang w:val="en-US"/>
+        </w:rPr>
+        <w:t>mesurements</w:t>
+      </w:r>
+      <w:proofErr w:type="spellEnd"/>
+      <w:r>
+        <w:rPr>
+          <w:lang w:val="en-US"/>
+        </w:rPr>
+        <w:t xml:space="preserve"> on M time stamps</w:t>
+      </w:r>
+    </w:p>
+    <w:p>
+      <w:pPr>
+        <w:pStyle w:val="Listenabsatz"/>
+        <w:numPr>
+          <w:ilvl w:val="0"/>
+          <w:numId w:val="1"/>
+        </w:numPr>
+        <w:rPr>
+          <w:lang w:val="en-US"/>
+        </w:rPr>
+      </w:pPr>
+      <w:r>
+        <w:rPr>
+          <w:lang w:val="en-US"/>
+        </w:rPr>
+        <w:t>Active power (P</w:t>
+      </w:r>
+      <w:r>
+        <w:rPr>
+          <w:lang w:val="en-US"/>
+        </w:rPr>
+        <w:t>l)</w:t>
+      </w:r>
+      <w:r>
+        <w:rPr>
+          <w:lang w:val="en-US"/>
+        </w:rPr>
+        <w:t xml:space="preserve"> on edges</w:t>
+      </w:r>
+    </w:p>
+    <w:p>
+      <w:pPr>
+        <w:pStyle w:val="Listenabsatz"/>
+        <w:numPr>
+          <w:ilvl w:val="1"/>
+          <w:numId w:val="1"/>
+        </w:numPr>
+        <w:rPr>
+          <w:lang w:val="en-US"/>
+        </w:rPr>
+      </w:pPr>
+      <w:r>
+        <w:rPr>
+          <w:lang w:val="en-US"/>
+        </w:rPr>
+        <w:t>Column A and column B represent the nodes that are defining a</w:t>
+      </w:r>
+      <w:r>
+        <w:rPr>
+          <w:lang w:val="en-US"/>
+        </w:rPr>
+        <w:t>n</w:t>
+      </w:r>
+      <w:r>
+        <w:rPr>
+          <w:lang w:val="en-US"/>
+        </w:rPr>
+        <w:t xml:space="preserve"> edge (</w:t>
+      </w:r>
+      <w:proofErr w:type="spellStart"/>
+      <w:r>
+        <w:rPr>
+          <w:lang w:val="en-US"/>
+        </w:rPr>
+        <w:t>i.e</w:t>
+      </w:r>
+      <w:proofErr w:type="spellEnd"/>
+      <w:r>
+        <w:rPr>
+          <w:lang w:val="en-US"/>
+        </w:rPr>
+        <w:t xml:space="preserve"> per row one edge between node in column A and node in column B)</w:t>
+      </w:r>
+    </w:p>
+    <w:p>
+      <w:pPr>
+        <w:pStyle w:val="Listenabsatz"/>
+        <w:numPr>
+          <w:ilvl w:val="1"/>
+          <w:numId w:val="1"/>
+        </w:numPr>
+        <w:rPr>
+          <w:lang w:val="en-US"/>
+        </w:rPr>
+      </w:pPr>
+      <w:r>
+        <w:rPr>
+          <w:lang w:val="en-US"/>
+        </w:rPr>
+        <w:t xml:space="preserve">The </w:t>
+      </w:r>
+      <w:r>
+        <w:rPr>
+          <w:lang w:val="en-US"/>
+        </w:rPr>
+        <w:t>columns below measure</w:t>
+      </w:r>
+      <w:r>
+        <w:rPr>
+          <w:lang w:val="en-US"/>
+        </w:rPr>
+        <w:t>ment</w:t>
+      </w:r>
+      <w:r>
+        <w:rPr>
+          <w:lang w:val="en-US"/>
+        </w:rPr>
+        <w:t>s</w:t>
+      </w:r>
+      <w:r>
+        <w:rPr>
+          <w:lang w:val="en-US"/>
+        </w:rPr>
+        <w:t xml:space="preserve"> of active power on</w:t>
+      </w:r>
+      <w:r>
+        <w:rPr>
+          <w:lang w:val="en-US"/>
+        </w:rPr>
+        <w:t xml:space="preserve"> M time stamps</w:t>
+      </w:r>
+      <w:r>
+        <w:rPr>
+          <w:lang w:val="en-US"/>
+        </w:rPr>
+        <w:t xml:space="preserve">  </w:t>
+      </w:r>
+    </w:p>
+    <w:p>
+      <w:pPr>
+        <w:pStyle w:val="Listenabsatz"/>
+        <w:numPr>
+          <w:ilvl w:val="0"/>
+          <w:numId w:val="1"/>
+        </w:numPr>
+        <w:rPr>
+          <w:lang w:val="en-US"/>
+        </w:rPr>
+      </w:pPr>
+      <w:r>
+        <w:rPr>
+          <w:lang w:val="en-US"/>
+        </w:rPr>
+        <w:t>Re</w:t>
+      </w:r>
+      <w:r>
+        <w:rPr>
+          <w:lang w:val="en-US"/>
+        </w:rPr>
+        <w:t>active power (</w:t>
+      </w:r>
+      <w:proofErr w:type="spellStart"/>
+      <w:r>
+        <w:rPr>
+          <w:lang w:val="en-US"/>
+        </w:rPr>
+        <w:t>Q</w:t>
+      </w:r>
+      <w:r>
+        <w:rPr>
+          <w:lang w:val="en-US"/>
+        </w:rPr>
+        <w:t>l</w:t>
+      </w:r>
+      <w:proofErr w:type="spellEnd"/>
+      <w:r>
+        <w:rPr>
+          <w:lang w:val="en-US"/>
+        </w:rPr>
+        <w:t>) on edges</w:t>
+      </w:r>
+    </w:p>
+    <w:p>
+      <w:pPr>
+        <w:pStyle w:val="Listenabsatz"/>
+        <w:numPr>
+          <w:ilvl w:val="1"/>
+          <w:numId w:val="1"/>
+        </w:numPr>
+        <w:rPr>
+          <w:lang w:val="en-US"/>
+        </w:rPr>
+      </w:pPr>
+      <w:r>
+        <w:rPr>
+          <w:lang w:val="en-US"/>
+        </w:rPr>
+        <w:t>Column A and column B represent the nodes that are defining a</w:t>
+      </w:r>
+      <w:r>
+        <w:rPr>
+          <w:lang w:val="en-US"/>
+        </w:rPr>
+        <w:t>n</w:t>
+      </w:r>
+      <w:r>
+        <w:rPr>
+          <w:lang w:val="en-US"/>
+        </w:rPr>
+        <w:t xml:space="preserve"> edge (</w:t>
+      </w:r>
+      <w:proofErr w:type="spellStart"/>
+      <w:r>
+        <w:rPr>
+          <w:lang w:val="en-US"/>
+        </w:rPr>
+        <w:t>i.e</w:t>
+      </w:r>
+      <w:proofErr w:type="spellEnd"/>
+      <w:r>
+        <w:rPr>
+          <w:lang w:val="en-US"/>
+        </w:rPr>
+        <w:t xml:space="preserve"> per row one edge between node in column A and node in column B)</w:t>
+      </w:r>
+    </w:p>
+    <w:p>
+      <w:pPr>
+        <w:pStyle w:val="Listenabsatz"/>
+        <w:numPr>
+          <w:ilvl w:val="1"/>
+          <w:numId w:val="1"/>
+        </w:numPr>
+        <w:rPr>
+          <w:lang w:val="en-US"/>
+        </w:rPr>
+      </w:pPr>
+      <w:r>
+        <w:rPr>
+          <w:lang w:val="en-US"/>
+        </w:rPr>
+        <w:t xml:space="preserve">The columns below measurements of </w:t>
+      </w:r>
+      <w:r>
+        <w:rPr>
+          <w:lang w:val="en-US"/>
+        </w:rPr>
+        <w:t>re</w:t>
+      </w:r>
+      <w:r>
+        <w:rPr>
+          <w:lang w:val="en-US"/>
+        </w:rPr>
+        <w:t xml:space="preserve">active power on M time stamps  </w:t>
+      </w:r>
+    </w:p>
+    <w:p>
+      <w:pPr>
+        <w:pStyle w:val="Listenabsatz"/>
+        <w:numPr>
+          <w:ilvl w:val="0"/>
+          <w:numId w:val="1"/>
+        </w:numPr>
+        <w:rPr>
+          <w:lang w:val="en-US"/>
+        </w:rPr>
+      </w:pPr>
+      <w:r>
+        <w:rPr>
+          <w:lang w:val="en-US"/>
+        </w:rPr>
+        <w:t>Base</w:t>
+      </w:r>
+      <w:r>
+        <w:rPr>
+          <w:lang w:val="en-US"/>
+        </w:rPr>
+        <w:t xml:space="preserve"> values</w:t>
+      </w:r>
+    </w:p>
+    <w:p>
+      <w:pPr>
+        <w:pStyle w:val="Listenabsatz"/>
+        <w:numPr>
+          <w:ilvl w:val="1"/>
+          <w:numId w:val="1"/>
+        </w:numPr>
+        <w:rPr>
+          <w:lang w:val="en-US"/>
+        </w:rPr>
+      </w:pPr>
+      <w:r>
+        <w:rPr>
+          <w:lang w:val="en-US"/>
+        </w:rPr>
+        <w:t>Base value voltage in cell B1 and base value apparent power (mega volt ampere) in cell B2 (cell B2 is cell B1 square</w:t>
+      </w:r>
+      <w:r>
+        <w:rPr>
+          <w:lang w:val="en-US"/>
+        </w:rPr>
+        <w:t>d</w:t>
+      </w:r>
+      <w:r>
+        <w:rPr>
+          <w:lang w:val="en-US"/>
+        </w:rPr>
+        <w:t>)</w:t>
+      </w:r>
+    </w:p>
+    <w:p>
+      <w:pPr>
+        <w:pStyle w:val="Listenabsatz"/>
+        <w:numPr>
+          <w:ilvl w:val="0"/>
+          <w:numId w:val="1"/>
+        </w:numPr>
+        <w:rPr>
+          <w:lang w:val="en-US"/>
+        </w:rPr>
+      </w:pPr>
+      <w:r>
+        <w:rPr>
+          <w:lang w:val="en-US"/>
+        </w:rPr>
+        <w:t>Pseudo measurements, active power on nodes</w:t>
+      </w:r>
+    </w:p>
+    <w:p>
+      <w:pPr>
+        <w:pStyle w:val="Listenabsatz"/>
+        <w:numPr>
+          <w:ilvl w:val="1"/>
+          <w:numId w:val="1"/>
+        </w:numPr>
+        <w:rPr>
+          <w:lang w:val="en-US"/>
+        </w:rPr>
+      </w:pPr>
+      <w:r>
+        <w:rPr>
+          <w:lang w:val="en-US"/>
+        </w:rPr>
+        <w:t>If active power measurements for one node is not available, then pseudo measurements must be defined, i.e. on all nodes that a</w:t>
+      </w:r>
+      <w:r>
+        <w:rPr>
+          <w:lang w:val="en-US"/>
+        </w:rPr>
+        <w:t>re</w:t>
+      </w:r>
+      <w:r>
+        <w:rPr>
+          <w:lang w:val="en-US"/>
+        </w:rPr>
+        <w:t xml:space="preserve"> not a part of the sheet 3, pseudo measurements of active power on M time stamps must be listed</w:t>
+      </w:r>
+    </w:p>
+    <w:p>
+      <w:pPr>
+        <w:pStyle w:val="Listenabsatz"/>
+        <w:numPr>
+          <w:ilvl w:val="0"/>
+          <w:numId w:val="1"/>
+        </w:numPr>
+        <w:rPr>
+          <w:lang w:val="en-US"/>
+        </w:rPr>
+      </w:pPr>
+      <w:r>
+        <w:rPr>
+          <w:lang w:val="en-US"/>
+        </w:rPr>
+        <w:t xml:space="preserve">Pseudo measurements, </w:t>
+      </w:r>
+      <w:r>
+        <w:rPr>
+          <w:lang w:val="en-US"/>
+        </w:rPr>
+        <w:t>re</w:t>
+      </w:r>
+      <w:r>
+        <w:rPr>
+          <w:lang w:val="en-US"/>
+        </w:rPr>
+        <w:t>active power on nodes</w:t>
+      </w:r>
+    </w:p>
+    <w:p>
+      <w:pPr>
+        <w:pStyle w:val="Listenabsatz"/>
+        <w:numPr>
+          <w:ilvl w:val="1"/>
+          <w:numId w:val="1"/>
+        </w:numPr>
+        <w:rPr>
+          <w:lang w:val="en-US"/>
+        </w:rPr>
+      </w:pPr>
+      <w:r>
+        <w:rPr>
+          <w:lang w:val="en-US"/>
+        </w:rPr>
+        <w:t xml:space="preserve">If </w:t>
+      </w:r>
+      <w:r>
+        <w:rPr>
+          <w:lang w:val="en-US"/>
+        </w:rPr>
+        <w:t>re</w:t>
+      </w:r>
+      <w:r>
+        <w:rPr>
+          <w:lang w:val="en-US"/>
+        </w:rPr>
+        <w:t>active power measurements for one node is not available, then pseudo measurements must be defined, i.e. on all nodes that a</w:t>
+      </w:r>
+      <w:r>
+        <w:rPr>
+          <w:lang w:val="en-US"/>
+        </w:rPr>
+        <w:t>re</w:t>
+      </w:r>
+      <w:r>
+        <w:rPr>
+          <w:lang w:val="en-US"/>
+        </w:rPr>
+        <w:t xml:space="preserve"> not a part of the sheet 3, pseudo measurements of </w:t>
+      </w:r>
+      <w:r>
+        <w:rPr>
+          <w:lang w:val="en-US"/>
+        </w:rPr>
+        <w:t>re</w:t>
       </w:r>
       <w:bookmarkStart w:id="0" w:name="_GoBack"/>
       <w:bookmarkEnd w:id="0"/>
-      <w:r>
-        <w:rPr>
-          <w:lang w:val="en-US"/>
-        </w:rPr>
-        <w:t>s in column A and column B per one row (edge one A1 to B1, edge two A2 to B2 and so on ...)</w:t>
-      </w:r>
-    </w:p>
-    <w:p>
-      <w:pPr>
-        <w:pStyle w:val="Listenabsatz"/>
-        <w:numPr>
-          <w:ilvl w:val="1"/>
-          <w:numId w:val="1"/>
-        </w:numPr>
-        <w:rPr>
-          <w:lang w:val="en-US"/>
-        </w:rPr>
-      </w:pPr>
-      <w:r>
-        <w:rPr>
-          <w:lang w:val="en-US"/>
-        </w:rPr>
-        <w:t>columns C and D represents the real parts and and imaginary parts of a complex numbers that is associated to row j with j = 1,...,N (z</w:t>
-      </w:r>
-      <w:r>
-        <w:rPr>
-          <w:vertAlign w:val="subscript"/>
-          <w:lang w:val="en-US"/>
-        </w:rPr>
-        <w:t>j</w:t>
-      </w:r>
-      <w:r>
-        <w:rPr>
-          <w:lang w:val="en-US"/>
-        </w:rPr>
-        <w:t xml:space="preserve"> = C</w:t>
-      </w:r>
-      <w:r>
-        <w:rPr>
-          <w:vertAlign w:val="subscript"/>
-          <w:lang w:val="en-US"/>
-        </w:rPr>
-        <w:t>j</w:t>
-      </w:r>
-      <w:r>
-        <w:rPr>
-          <w:lang w:val="en-US"/>
-        </w:rPr>
-        <w:t xml:space="preserve"> + D</w:t>
-      </w:r>
-      <w:r>
-        <w:rPr>
-          <w:vertAlign w:val="subscript"/>
-          <w:lang w:val="en-US"/>
-        </w:rPr>
-        <w:t>j</w:t>
-      </w:r>
-      <w:r>
-        <w:rPr>
-          <w:lang w:val="en-US"/>
-        </w:rPr>
-        <w:t>)</w:t>
-      </w:r>
-    </w:p>
-    <w:p>
-      <w:pPr>
-        <w:pStyle w:val="Listenabsatz"/>
-        <w:numPr>
-          <w:ilvl w:val="1"/>
-          <w:numId w:val="1"/>
-        </w:numPr>
-        <w:rPr>
-          <w:lang w:val="en-US"/>
-        </w:rPr>
-      </w:pPr>
-      <w:r>
-        <w:rPr>
-          <w:lang w:val="en-US"/>
-        </w:rPr>
-        <w:t>columns E and F represents the real parts and and imaginary parts of a complex numbers that is associated to row j, if a transformator on the edge (i.e. row) is available</w:t>
-      </w:r>
-    </w:p>
-    <w:p>
-      <w:pPr>
-        <w:pStyle w:val="Listenabsatz"/>
-        <w:numPr>
-          <w:ilvl w:val="0"/>
-          <w:numId w:val="1"/>
-        </w:numPr>
-        <w:rPr>
-          <w:lang w:val="en-US"/>
-        </w:rPr>
-      </w:pPr>
-      <w:r>
-        <w:rPr>
-          <w:lang w:val="en-US"/>
-        </w:rPr>
-        <w:t>Active p</w:t>
-      </w:r>
-      <w:r>
-        <w:rPr>
-          <w:lang w:val="en-US"/>
-        </w:rPr>
-        <w:t>ower (P</w:t>
-      </w:r>
-      <w:r>
-        <w:rPr>
-          <w:lang w:val="en-US"/>
-        </w:rPr>
-        <w:t>k</w:t>
-      </w:r>
-      <w:r>
-        <w:rPr>
-          <w:lang w:val="en-US"/>
-        </w:rPr>
-        <w:t>)</w:t>
-      </w:r>
-      <w:r>
-        <w:rPr>
-          <w:lang w:val="en-US"/>
-        </w:rPr>
-        <w:t xml:space="preserve"> on nods</w:t>
-      </w:r>
-    </w:p>
-    <w:p>
-      <w:pPr>
-        <w:pStyle w:val="Listenabsatz"/>
-        <w:numPr>
-          <w:ilvl w:val="1"/>
-          <w:numId w:val="1"/>
-        </w:numPr>
-        <w:rPr>
-          <w:lang w:val="en-US"/>
-        </w:rPr>
-      </w:pPr>
-      <w:r>
-        <w:rPr>
-          <w:lang w:val="en-US"/>
-        </w:rPr>
-        <w:t>Represents the measurements of the active power on M time stamps on N nods (i.e. the</w:t>
-      </w:r>
-      <w:r>
-        <w:rPr>
-          <w:lang w:val="en-US"/>
-        </w:rPr>
-        <w:t xml:space="preserve"> matri</w:t>
-      </w:r>
-      <w:r>
-        <w:rPr>
-          <w:lang w:val="en-US"/>
-        </w:rPr>
-        <w:t>x of active power has the dimension N x M)</w:t>
-      </w:r>
-      <w:r>
-        <w:rPr>
-          <w:lang w:val="en-US"/>
-        </w:rPr>
-        <w:t>; column A represents the numbers of the nodes</w:t>
-      </w:r>
-    </w:p>
-    <w:p>
-      <w:pPr>
-        <w:pStyle w:val="Listenabsatz"/>
-        <w:numPr>
-          <w:ilvl w:val="0"/>
-          <w:numId w:val="1"/>
-        </w:numPr>
-        <w:rPr>
-          <w:lang w:val="en-US"/>
-        </w:rPr>
-      </w:pPr>
-      <w:r>
-        <w:rPr>
-          <w:lang w:val="en-US"/>
-        </w:rPr>
-        <w:t>Inactive</w:t>
-      </w:r>
-      <w:r>
-        <w:rPr>
-          <w:lang w:val="en-US"/>
-        </w:rPr>
-        <w:t xml:space="preserve"> p</w:t>
-      </w:r>
-      <w:r>
-        <w:rPr>
-          <w:lang w:val="en-US"/>
-        </w:rPr>
-        <w:t>ower (Q</w:t>
-      </w:r>
-      <w:r>
-        <w:rPr>
-          <w:lang w:val="en-US"/>
-        </w:rPr>
-        <w:t>k</w:t>
-      </w:r>
-      <w:r>
-        <w:rPr>
-          <w:lang w:val="en-US"/>
-        </w:rPr>
-        <w:t>)</w:t>
-      </w:r>
-      <w:r>
-        <w:rPr>
-          <w:lang w:val="en-US"/>
-        </w:rPr>
-        <w:t xml:space="preserve"> on nods</w:t>
-      </w:r>
-    </w:p>
-    <w:p>
-      <w:pPr>
-        <w:pStyle w:val="Listenabsatz"/>
-        <w:numPr>
-          <w:ilvl w:val="1"/>
-          <w:numId w:val="1"/>
-        </w:numPr>
-        <w:rPr>
-          <w:lang w:val="en-US"/>
-        </w:rPr>
-      </w:pPr>
-      <w:r>
-        <w:rPr>
-          <w:lang w:val="en-US"/>
-        </w:rPr>
-        <w:t>Represents the measurements of the inactive power on M time stamps on N nods (i.e. the matrix of inactive power has the dimension N x M)</w:t>
-      </w:r>
-      <w:r>
-        <w:rPr>
-          <w:lang w:val="en-US"/>
-        </w:rPr>
-        <w:t xml:space="preserve"> </w:t>
-      </w:r>
-      <w:r>
-        <w:rPr>
-          <w:lang w:val="en-US"/>
-        </w:rPr>
-        <w:t>); column A represents the numbers of the nodes</w:t>
-      </w:r>
-    </w:p>
-    <w:p>
-      <w:pPr>
-        <w:pStyle w:val="Listenabsatz"/>
-        <w:numPr>
-          <w:ilvl w:val="0"/>
-          <w:numId w:val="1"/>
-        </w:numPr>
-        <w:rPr>
-          <w:lang w:val="en-US"/>
-        </w:rPr>
-      </w:pPr>
-      <w:r>
-        <w:rPr>
-          <w:lang w:val="en-US"/>
-        </w:rPr>
-        <w:t>Voltage measurements</w:t>
-      </w:r>
-      <w:r>
-        <w:rPr>
-          <w:lang w:val="en-US"/>
-        </w:rPr>
-        <w:t xml:space="preserve"> (Vk)</w:t>
-      </w:r>
-    </w:p>
-    <w:p>
-      <w:pPr>
-        <w:pStyle w:val="Listenabsatz"/>
-        <w:numPr>
-          <w:ilvl w:val="1"/>
-          <w:numId w:val="1"/>
-        </w:numPr>
-        <w:rPr>
-          <w:lang w:val="en-US"/>
-        </w:rPr>
-      </w:pPr>
-      <w:r>
-        <w:rPr>
-          <w:lang w:val="en-US"/>
-        </w:rPr>
-        <w:t>Voltage mesurements on M time stamps</w:t>
-      </w:r>
-    </w:p>
-    <w:p>
-      <w:pPr>
-        <w:pStyle w:val="Listenabsatz"/>
-        <w:numPr>
-          <w:ilvl w:val="0"/>
-          <w:numId w:val="1"/>
-        </w:numPr>
-        <w:rPr>
-          <w:lang w:val="en-US"/>
-        </w:rPr>
-      </w:pPr>
-      <w:r>
-        <w:rPr>
-          <w:lang w:val="en-US"/>
-        </w:rPr>
-        <w:t>Active power (P</w:t>
-      </w:r>
-      <w:r>
-        <w:rPr>
-          <w:lang w:val="en-US"/>
-        </w:rPr>
-        <w:t>k</w:t>
-      </w:r>
-      <w:r>
-        <w:rPr>
-          <w:lang w:val="en-US"/>
-        </w:rPr>
-        <w:t>) on edges</w:t>
-      </w:r>
-    </w:p>
-    <w:p>
-      <w:pPr>
-        <w:pStyle w:val="Listenabsatz"/>
-        <w:numPr>
-          <w:ilvl w:val="1"/>
-          <w:numId w:val="1"/>
-        </w:numPr>
-        <w:rPr>
-          <w:lang w:val="en-US"/>
-        </w:rPr>
-      </w:pPr>
-      <w:r>
-        <w:rPr>
-          <w:lang w:val="en-US"/>
-        </w:rPr>
-        <w:t>Column A and column B represents the nodes that are defining a edge (i.e per row one edge between node in column A and node in column B)</w:t>
-      </w:r>
-    </w:p>
-    <w:p>
-      <w:pPr>
-        <w:pStyle w:val="Listenabsatz"/>
-        <w:numPr>
-          <w:ilvl w:val="1"/>
-          <w:numId w:val="1"/>
-        </w:numPr>
-        <w:rPr>
-          <w:lang w:val="en-US"/>
-        </w:rPr>
-      </w:pPr>
-      <w:r>
-        <w:rPr>
-          <w:lang w:val="en-US"/>
-        </w:rPr>
-        <w:t xml:space="preserve">The </w:t>
-      </w:r>
-      <w:r>
-        <w:rPr>
-          <w:lang w:val="en-US"/>
-        </w:rPr>
-        <w:t>columns below measure</w:t>
-      </w:r>
-      <w:r>
-        <w:rPr>
-          <w:lang w:val="en-US"/>
-        </w:rPr>
-        <w:t>ment</w:t>
-      </w:r>
-      <w:r>
-        <w:rPr>
-          <w:lang w:val="en-US"/>
-        </w:rPr>
-        <w:t>s</w:t>
-      </w:r>
-      <w:r>
-        <w:rPr>
-          <w:lang w:val="en-US"/>
-        </w:rPr>
-        <w:t xml:space="preserve"> of active power on</w:t>
-      </w:r>
-      <w:r>
-        <w:rPr>
-          <w:lang w:val="en-US"/>
-        </w:rPr>
-        <w:t xml:space="preserve"> M time stamps</w:t>
-      </w:r>
-      <w:r>
-        <w:rPr>
-          <w:lang w:val="en-US"/>
-        </w:rPr>
-        <w:t xml:space="preserve">  </w:t>
-      </w:r>
-    </w:p>
-    <w:p>
-      <w:pPr>
-        <w:pStyle w:val="Listenabsatz"/>
-        <w:numPr>
-          <w:ilvl w:val="0"/>
-          <w:numId w:val="1"/>
-        </w:numPr>
-        <w:rPr>
-          <w:lang w:val="en-US"/>
-        </w:rPr>
-      </w:pPr>
-      <w:r>
-        <w:rPr>
-          <w:lang w:val="en-US"/>
-        </w:rPr>
-        <w:t>Inactive power (Q</w:t>
-      </w:r>
-      <w:r>
-        <w:rPr>
-          <w:lang w:val="en-US"/>
-        </w:rPr>
-        <w:t>k</w:t>
-      </w:r>
-      <w:r>
-        <w:rPr>
-          <w:lang w:val="en-US"/>
-        </w:rPr>
-        <w:t>) on edges</w:t>
-      </w:r>
-    </w:p>
-    <w:p>
-      <w:pPr>
-        <w:pStyle w:val="Listenabsatz"/>
-        <w:numPr>
-          <w:ilvl w:val="1"/>
-          <w:numId w:val="1"/>
-        </w:numPr>
-        <w:rPr>
-          <w:lang w:val="en-US"/>
-        </w:rPr>
-      </w:pPr>
-      <w:r>
-        <w:rPr>
-          <w:lang w:val="en-US"/>
-        </w:rPr>
-        <w:t>Column A and column B represents the nodes that are defining a edge (i.e per row one edge between node in column A and node in column B)</w:t>
-      </w:r>
-    </w:p>
-    <w:p>
-      <w:pPr>
-        <w:pStyle w:val="Listenabsatz"/>
-        <w:numPr>
-          <w:ilvl w:val="1"/>
-          <w:numId w:val="1"/>
-        </w:numPr>
-        <w:rPr>
-          <w:lang w:val="en-US"/>
-        </w:rPr>
-      </w:pPr>
-      <w:r>
-        <w:rPr>
-          <w:lang w:val="en-US"/>
-        </w:rPr>
-        <w:t xml:space="preserve">The columns below measurements of inactive power on M time stamps  </w:t>
-      </w:r>
-    </w:p>
-    <w:p>
-      <w:pPr>
-        <w:pStyle w:val="Listenabsatz"/>
-        <w:numPr>
-          <w:ilvl w:val="0"/>
-          <w:numId w:val="1"/>
-        </w:numPr>
-        <w:rPr>
-          <w:lang w:val="en-US"/>
-        </w:rPr>
-      </w:pPr>
-      <w:r>
-        <w:rPr>
-          <w:lang w:val="en-US"/>
-        </w:rPr>
-        <w:t>Base</w:t>
-      </w:r>
-      <w:r>
-        <w:rPr>
-          <w:lang w:val="en-US"/>
-        </w:rPr>
-        <w:t xml:space="preserve"> values</w:t>
-      </w:r>
-    </w:p>
-    <w:p>
-      <w:pPr>
-        <w:pStyle w:val="Listenabsatz"/>
-        <w:numPr>
-          <w:ilvl w:val="1"/>
-          <w:numId w:val="1"/>
-        </w:numPr>
-        <w:rPr>
-          <w:lang w:val="en-US"/>
-        </w:rPr>
-      </w:pPr>
-      <w:r>
-        <w:rPr>
-          <w:lang w:val="en-US"/>
-        </w:rPr>
-        <w:t>Base value voltage in cell B1 and base value apparent power (mega volt ampere) in cell B2 (cell B2 is cell B1 to square)</w:t>
-      </w:r>
-    </w:p>
-    <w:p>
-      <w:pPr>
-        <w:pStyle w:val="Listenabsatz"/>
-        <w:numPr>
-          <w:ilvl w:val="0"/>
-          <w:numId w:val="1"/>
-        </w:numPr>
-        <w:rPr>
-          <w:lang w:val="en-US"/>
-        </w:rPr>
-      </w:pPr>
-      <w:r>
-        <w:rPr>
-          <w:lang w:val="en-US"/>
-        </w:rPr>
-        <w:t>Pseudo measurements, active power on nodes</w:t>
-      </w:r>
-    </w:p>
-    <w:p>
-      <w:pPr>
-        <w:pStyle w:val="Listenabsatz"/>
-        <w:numPr>
-          <w:ilvl w:val="1"/>
-          <w:numId w:val="1"/>
-        </w:numPr>
-        <w:rPr>
-          <w:lang w:val="en-US"/>
-        </w:rPr>
-      </w:pPr>
-      <w:r>
-        <w:rPr>
-          <w:lang w:val="en-US"/>
-        </w:rPr>
-        <w:t>If active power measurements for one node is not available, then pseudo measurements must be defined, i.e. on all nodes that a not a part of the sheet 3, pseudo measurements of active power on M time stamps must be listed</w:t>
-      </w:r>
-    </w:p>
-    <w:p>
-      <w:pPr>
-        <w:pStyle w:val="Listenabsatz"/>
-        <w:numPr>
-          <w:ilvl w:val="0"/>
-          <w:numId w:val="1"/>
-        </w:numPr>
-        <w:rPr>
-          <w:lang w:val="en-US"/>
-        </w:rPr>
-      </w:pPr>
-      <w:r>
-        <w:rPr>
-          <w:lang w:val="en-US"/>
-        </w:rPr>
-        <w:t>Pseudo measurements, inactive power on nodes</w:t>
-      </w:r>
-    </w:p>
-    <w:p>
-      <w:pPr>
-        <w:pStyle w:val="Listenabsatz"/>
-        <w:numPr>
-          <w:ilvl w:val="1"/>
-          <w:numId w:val="1"/>
-        </w:numPr>
-        <w:rPr>
-          <w:lang w:val="en-US"/>
-        </w:rPr>
-      </w:pPr>
-      <w:r>
-        <w:rPr>
-          <w:lang w:val="en-US"/>
-        </w:rPr>
-        <w:t xml:space="preserve">If </w:t>
-      </w:r>
-      <w:r>
-        <w:rPr>
-          <w:lang w:val="en-US"/>
-        </w:rPr>
-        <w:t>in</w:t>
-      </w:r>
-      <w:r>
-        <w:rPr>
-          <w:lang w:val="en-US"/>
-        </w:rPr>
-        <w:t xml:space="preserve">active power measurements for one node is not available, then pseudo measurements must be defined, i.e. on all nodes that a not a part of the sheet 3, pseudo measurements of </w:t>
-      </w:r>
-      <w:r>
-        <w:rPr>
-          <w:lang w:val="en-US"/>
-        </w:rPr>
-        <w:t>in</w:t>
-      </w:r>
       <w:r>
         <w:rPr>
           <w:lang w:val="en-US"/>
@@ -804,8 +1246,8 @@
 </file>
 
 <file path=word/numbering.xml><?xml version="1.0" encoding="utf-8"?>
-<w:numbering xmlns:wpc="http://schemas.microsoft.com/office/word/2010/wordprocessingCanvas" xmlns:mo="http://schemas.microsoft.com/office/mac/office/2008/main" xmlns:mc="http://schemas.openxmlformats.org/markup-compatibility/2006" xmlns:mv="urn:schemas-microsoft-com:mac:vml" xmlns:o="urn:schemas-microsoft-com:office:office" xmlns:r="http://schemas.openxmlformats.org/officeDocument/2006/relationships" xmlns:m="http://schemas.openxmlformats.org/officeDocument/2006/math" xmlns:v="urn:schemas-microsoft-com:vml" xmlns:wp14="http://schemas.microsoft.com/office/word/2010/wordprocessingDrawing" xmlns:wp="http://schemas.openxmlformats.org/drawingml/2006/wordprocessingDrawing" xmlns:w10="urn:schemas-microsoft-com:office:word" xmlns:w="http://schemas.openxmlformats.org/wordprocessingml/2006/main" xmlns:w14="http://schemas.microsoft.com/office/word/2010/wordml" xmlns:w15="http://schemas.microsoft.com/office/word/2012/wordml" xmlns:wpg="http://schemas.microsoft.com/office/word/2010/wordprocessingGroup" xmlns:wpi="http://schemas.microsoft.com/office/word/2010/wordprocessingInk" xmlns:wne="http://schemas.microsoft.com/office/word/2006/wordml" xmlns:wps="http://schemas.microsoft.com/office/word/2010/wordprocessingShape" mc:Ignorable="w14 w15 wp14">
-  <w:abstractNum w:abstractNumId="0">
+<w:numbering xmlns:wpc="http://schemas.microsoft.com/office/word/2010/wordprocessingCanvas" xmlns:cx="http://schemas.microsoft.com/office/drawing/2014/chartex" xmlns:cx1="http://schemas.microsoft.com/office/drawing/2015/9/8/chartex" xmlns:cx2="http://schemas.microsoft.com/office/drawing/2015/10/21/chartex" xmlns:cx3="http://schemas.microsoft.com/office/drawing/2016/5/9/chartex" xmlns:cx4="http://schemas.microsoft.com/office/drawing/2016/5/10/chartex" xmlns:cx5="http://schemas.microsoft.com/office/drawing/2016/5/11/chartex" xmlns:cx6="http://schemas.microsoft.com/office/drawing/2016/5/12/chartex" xmlns:cx7="http://schemas.microsoft.com/office/drawing/2016/5/13/chartex" xmlns:cx8="http://schemas.microsoft.com/office/drawing/2016/5/14/chartex" xmlns:mc="http://schemas.openxmlformats.org/markup-compatibility/2006" xmlns:aink="http://schemas.microsoft.com/office/drawing/2016/ink" xmlns:am3d="http://schemas.microsoft.com/office/drawing/2017/model3d" xmlns:o="urn:schemas-microsoft-com:office:office" xmlns:r="http://schemas.openxmlformats.org/officeDocument/2006/relationships" xmlns:m="http://schemas.openxmlformats.org/officeDocument/2006/math" xmlns:v="urn:schemas-microsoft-com:vml" xmlns:wp14="http://schemas.microsoft.com/office/word/2010/wordprocessingDrawing" xmlns:wp="http://schemas.openxmlformats.org/drawingml/2006/wordprocessingDrawing" xmlns:w10="urn:schemas-microsoft-com:office:word" xmlns:w="http://schemas.openxmlformats.org/wordprocessingml/2006/main" xmlns:w14="http://schemas.microsoft.com/office/word/2010/wordml" xmlns:w15="http://schemas.microsoft.com/office/word/2012/wordml" xmlns:w16cid="http://schemas.microsoft.com/office/word/2016/wordml/cid" xmlns:w16se="http://schemas.microsoft.com/office/word/2015/wordml/symex" xmlns:wpg="http://schemas.microsoft.com/office/word/2010/wordprocessingGroup" xmlns:wpi="http://schemas.microsoft.com/office/word/2010/wordprocessingInk" xmlns:wne="http://schemas.microsoft.com/office/word/2006/wordml" xmlns:wps="http://schemas.microsoft.com/office/word/2010/wordprocessingShape" mc:Ignorable="w14 w15 w16se w16cid wp14">
+  <w:abstractNum w:abstractNumId="0" w15:restartNumberingAfterBreak="0">
     <w:nsid w:val="5F6D25C5"/>
     <w:multiLevelType w:val="hybridMultilevel"/>
     <w:tmpl w:val="64466246"/>
@@ -904,7 +1346,7 @@
 </file>
 
 <file path=word/styles.xml><?xml version="1.0" encoding="utf-8"?>
-<w:styles xmlns:mc="http://schemas.openxmlformats.org/markup-compatibility/2006" xmlns:r="http://schemas.openxmlformats.org/officeDocument/2006/relationships" xmlns:w="http://schemas.openxmlformats.org/wordprocessingml/2006/main" xmlns:w14="http://schemas.microsoft.com/office/word/2010/wordml" xmlns:w15="http://schemas.microsoft.com/office/word/2012/wordml" mc:Ignorable="w14 w15">
+<w:styles xmlns:mc="http://schemas.openxmlformats.org/markup-compatibility/2006" xmlns:r="http://schemas.openxmlformats.org/officeDocument/2006/relationships" xmlns:w="http://schemas.openxmlformats.org/wordprocessingml/2006/main" xmlns:w14="http://schemas.microsoft.com/office/word/2010/wordml" xmlns:w15="http://schemas.microsoft.com/office/word/2012/wordml" xmlns:w16cid="http://schemas.microsoft.com/office/word/2016/wordml/cid" xmlns:w16se="http://schemas.microsoft.com/office/word/2015/wordml/symex" mc:Ignorable="w14 w15 w16se w16cid">
   <w:docDefaults>
     <w:rPrDefault>
       <w:rPr>
@@ -920,7 +1362,7 @@
       </w:pPr>
     </w:pPrDefault>
   </w:docDefaults>
-  <w:latentStyles w:defLockedState="0" w:defUIPriority="99" w:defSemiHidden="0" w:defUnhideWhenUsed="0" w:defQFormat="0" w:count="382">
+  <w:latentStyles w:defLockedState="0" w:defUIPriority="99" w:defSemiHidden="0" w:defUnhideWhenUsed="0" w:defQFormat="0" w:count="377">
     <w:lsdException w:name="Normal" w:uiPriority="0" w:qFormat="1"/>
     <w:lsdException w:name="heading 1" w:uiPriority="9" w:qFormat="1"/>
     <w:lsdException w:name="heading 2" w:semiHidden="1" w:uiPriority="9" w:unhideWhenUsed="1" w:qFormat="1"/>
@@ -1077,15 +1519,6 @@
     <w:lsdException w:name="Balloon Text" w:semiHidden="1" w:unhideWhenUsed="1"/>
     <w:lsdException w:name="Table Grid" w:uiPriority="59"/>
     <w:lsdException w:name="Table Theme" w:semiHidden="1" w:unhideWhenUsed="1"/>
-    <w:lsdException w:name="Note Level 1" w:semiHidden="1" w:unhideWhenUsed="1"/>
-    <w:lsdException w:name="Note Level 2" w:semiHidden="1" w:unhideWhenUsed="1"/>
-    <w:lsdException w:name="Note Level 3" w:semiHidden="1" w:unhideWhenUsed="1"/>
-    <w:lsdException w:name="Note Level 4" w:semiHidden="1" w:unhideWhenUsed="1"/>
-    <w:lsdException w:name="Note Level 5" w:semiHidden="1" w:unhideWhenUsed="1"/>
-    <w:lsdException w:name="Note Level 6" w:semiHidden="1" w:unhideWhenUsed="1"/>
-    <w:lsdException w:name="Note Level 7" w:semiHidden="1" w:unhideWhenUsed="1"/>
-    <w:lsdException w:name="Note Level 8" w:semiHidden="1" w:unhideWhenUsed="1"/>
-    <w:lsdException w:name="Note Level 9" w:semiHidden="1" w:unhideWhenUsed="1"/>
     <w:lsdException w:name="Placeholder Text" w:semiHidden="1"/>
     <w:lsdException w:name="No Spacing" w:uiPriority="1" w:qFormat="1"/>
     <w:lsdException w:name="Light Shading" w:uiPriority="60"/>

</xml_diff>